<commit_message>
update new limit in 市集採買
</commit_message>
<xml_diff>
--- a/merge/fhsh112.docx
+++ b/merge/fhsh112.docx
@@ -1157,6 +1157,7 @@
               <w:spacing w:line="240" w:lineRule="auto"/>
               <w:rPr>
                 <w:rFonts w:ascii="微軟正黑體" w:eastAsia="微軟正黑體" w:hAnsi="微軟正黑體"/>
+                <w:color w:val="FF0000"/>
                 <w:sz w:val="24"/>
                 <w:szCs w:val="24"/>
               </w:rPr>
@@ -1164,10 +1165,20 @@
             <w:r>
               <w:rPr>
                 <w:rFonts w:ascii="微軟正黑體" w:eastAsia="微軟正黑體" w:hAnsi="微軟正黑體" w:hint="eastAsia"/>
-                <w:sz w:val="24"/>
-                <w:szCs w:val="24"/>
-              </w:rPr>
-              <w:t>1s</w:t>
+                <w:color w:val="FF0000"/>
+                <w:sz w:val="24"/>
+                <w:szCs w:val="24"/>
+              </w:rPr>
+              <w:t>0.1</w:t>
+            </w:r>
+            <w:r>
+              <w:rPr>
+                <w:rFonts w:ascii="微軟正黑體" w:eastAsia="微軟正黑體" w:hAnsi="微軟正黑體" w:hint="eastAsia"/>
+                <w:color w:val="FF0000"/>
+                <w:sz w:val="24"/>
+                <w:szCs w:val="24"/>
+              </w:rPr>
+              <w:t>s</w:t>
             </w:r>
           </w:p>
         </w:tc>
@@ -10805,11 +10816,21 @@
             </w:pPr>
             <w:r>
               <w:rPr>
-                <w:rFonts w:ascii="微軟正黑體" w:eastAsia="微軟正黑體" w:hAnsi="微軟正黑體"/>
-                <w:sz w:val="24"/>
-                <w:szCs w:val="24"/>
-              </w:rPr>
-              <w:t>1s</w:t>
+                <w:rFonts w:ascii="微軟正黑體" w:eastAsia="微軟正黑體" w:hAnsi="微軟正黑體" w:hint="eastAsia"/>
+                <w:color w:val="FF0000"/>
+                <w:sz w:val="24"/>
+                <w:szCs w:val="24"/>
+              </w:rPr>
+              <w:t>0.1</w:t>
+            </w:r>
+            <w:r>
+              <w:rPr>
+                <w:rFonts w:ascii="微軟正黑體" w:eastAsia="微軟正黑體" w:hAnsi="微軟正黑體"/>
+                <w:color w:val="FF0000"/>
+                <w:sz w:val="24"/>
+                <w:szCs w:val="24"/>
+              </w:rPr>
+              <w:t>s</w:t>
             </w:r>
           </w:p>
         </w:tc>
@@ -10978,7 +10999,17 @@
             </w:pPr>
             <w:r>
               <w:rPr>
-                <w:rFonts w:ascii="微軟正黑體" w:eastAsia="微軟正黑體" w:hAnsi="微軟正黑體"/>
+                <w:rFonts w:ascii="微軟正黑體" w:eastAsia="微軟正黑體" w:hAnsi="微軟正黑體" w:hint="eastAsia"/>
+                <w:color w:val="FF0000"/>
+                <w:sz w:val="24"/>
+                <w:szCs w:val="24"/>
+              </w:rPr>
+              <w:t>0.</w:t>
+            </w:r>
+            <w:r>
+              <w:rPr>
+                <w:rFonts w:ascii="微軟正黑體" w:eastAsia="微軟正黑體" w:hAnsi="微軟正黑體"/>
+                <w:color w:val="FF0000"/>
                 <w:sz w:val="24"/>
                 <w:szCs w:val="24"/>
               </w:rPr>
@@ -11144,7 +11175,17 @@
             </w:pPr>
             <w:r>
               <w:rPr>
-                <w:rFonts w:ascii="微軟正黑體" w:eastAsia="微軟正黑體" w:hAnsi="微軟正黑體"/>
+                <w:rFonts w:ascii="微軟正黑體" w:eastAsia="微軟正黑體" w:hAnsi="微軟正黑體" w:hint="eastAsia"/>
+                <w:color w:val="FF0000"/>
+                <w:sz w:val="24"/>
+                <w:szCs w:val="24"/>
+              </w:rPr>
+              <w:t>0.</w:t>
+            </w:r>
+            <w:r>
+              <w:rPr>
+                <w:rFonts w:ascii="微軟正黑體" w:eastAsia="微軟正黑體" w:hAnsi="微軟正黑體"/>
+                <w:color w:val="FF0000"/>
                 <w:sz w:val="24"/>
                 <w:szCs w:val="24"/>
               </w:rPr>
@@ -11310,7 +11351,17 @@
             </w:pPr>
             <w:r>
               <w:rPr>
-                <w:rFonts w:ascii="微軟正黑體" w:eastAsia="微軟正黑體" w:hAnsi="微軟正黑體"/>
+                <w:rFonts w:ascii="微軟正黑體" w:eastAsia="微軟正黑體" w:hAnsi="微軟正黑體" w:hint="eastAsia"/>
+                <w:color w:val="FF0000"/>
+                <w:sz w:val="24"/>
+                <w:szCs w:val="24"/>
+              </w:rPr>
+              <w:t>0.</w:t>
+            </w:r>
+            <w:r>
+              <w:rPr>
+                <w:rFonts w:ascii="微軟正黑體" w:eastAsia="微軟正黑體" w:hAnsi="微軟正黑體"/>
+                <w:color w:val="FF0000"/>
                 <w:sz w:val="24"/>
                 <w:szCs w:val="24"/>
               </w:rPr>

</xml_diff>